<commit_message>
Update Model Files Explanation.docx
</commit_message>
<xml_diff>
--- a/Model Files Explanation.docx
+++ b/Model Files Explanation.docx
@@ -51,11 +51,9 @@
       <w:r>
         <w:t xml:space="preserve">I believe the best way to utilize this model is through the Spyder IDE. Why? Well, this IDE allows us to explore variables in the computer, like R studio. This similarity makes it great for the development of a process model. Other IDEs like Google </w:t>
       </w:r>
-      <w:proofErr w:type="spellStart"/>
-      <w:r>
-        <w:t>colab</w:t>
-      </w:r>
-      <w:proofErr w:type="spellEnd"/>
+      <w:r>
+        <w:t>collab</w:t>
+      </w:r>
       <w:r>
         <w:t xml:space="preserve"> and Jupiter notebook are great for creating notebook reports. </w:t>
       </w:r>
@@ -217,15 +215,7 @@
         </w:numPr>
       </w:pPr>
       <w:r>
-        <w:t xml:space="preserve">Data frame Setup and </w:t>
-      </w:r>
-      <w:proofErr w:type="spellStart"/>
-      <w:r>
-        <w:t>Cont</w:t>
-      </w:r>
-      <w:proofErr w:type="spellEnd"/>
-      <w:r>
-        <w:t xml:space="preserve"> Scenarios</w:t>
+        <w:t>Data frame Setup and Cont Scenarios</w:t>
       </w:r>
     </w:p>
     <w:p>
@@ -310,7 +300,8 @@
         </w:numPr>
       </w:pPr>
       <w:r>
-        <w:t xml:space="preserve">Screenshot of the main data frame. This data frame will be the one updated as the model progresses. Other data frames mentioned earlier will collect data from this data frame to create other outputs such as contamination progression. </w:t>
+        <w:lastRenderedPageBreak/>
+        <w:t xml:space="preserve">Screenshot of the main data frame. This data frame will be updated as the model progresses. Other data frames mentioned earlier will collect data from this data frame to create other outputs such as contamination progression. </w:t>
       </w:r>
     </w:p>
     <w:p>
@@ -326,10 +317,8 @@
         </w:rPr>
       </w:pPr>
       <w:r>
-        <w:lastRenderedPageBreak/>
         <w:t xml:space="preserve">The next step is to add the background contamination by using the </w:t>
       </w:r>
-      <w:proofErr w:type="spellStart"/>
       <w:r>
         <w:rPr>
           <w:i/>
@@ -337,7 +326,6 @@
         </w:rPr>
         <w:t>F_systematic_C</w:t>
       </w:r>
-      <w:proofErr w:type="spellEnd"/>
       <w:r>
         <w:rPr>
           <w:i/>
@@ -488,11 +476,9 @@
       <w:pPr>
         <w:pStyle w:val="Heading4"/>
       </w:pPr>
-      <w:proofErr w:type="spellStart"/>
       <w:r>
         <w:t>Funz</w:t>
       </w:r>
-      <w:proofErr w:type="spellEnd"/>
     </w:p>
     <w:p>
       <w:pPr>
@@ -570,11 +556,9 @@
       <w:pPr>
         <w:pStyle w:val="Heading4"/>
       </w:pPr>
-      <w:proofErr w:type="spellStart"/>
       <w:r>
         <w:t>Dictionariez</w:t>
       </w:r>
-      <w:proofErr w:type="spellEnd"/>
     </w:p>
     <w:p>
       <w:pPr>
@@ -634,11 +618,9 @@
       <w:pPr>
         <w:pStyle w:val="Heading4"/>
       </w:pPr>
-      <w:proofErr w:type="spellStart"/>
       <w:r>
         <w:t>ContScen</w:t>
       </w:r>
-      <w:proofErr w:type="spellEnd"/>
     </w:p>
     <w:p>
       <w:pPr>
@@ -651,11 +633,9 @@
       <w:r>
         <w:t xml:space="preserve">These documents contain functions to contaminate the main data frame in different ways. The main function used here is the </w:t>
       </w:r>
-      <w:proofErr w:type="spellStart"/>
       <w:r>
         <w:t>F_systematic_C</w:t>
       </w:r>
-      <w:proofErr w:type="spellEnd"/>
       <w:r>
         <w:t xml:space="preserve">. the advantage of this function is that </w:t>
       </w:r>
@@ -694,11 +674,9 @@
       <w:pPr>
         <w:pStyle w:val="Heading4"/>
       </w:pPr>
-      <w:proofErr w:type="spellStart"/>
       <w:r>
         <w:t>InFunz</w:t>
       </w:r>
-      <w:proofErr w:type="spellEnd"/>
     </w:p>
     <w:p>
       <w:pPr>
@@ -709,15 +687,13 @@
         </w:numPr>
       </w:pPr>
       <w:r>
-        <w:t xml:space="preserve">This file serves on purpose, to store the function </w:t>
-      </w:r>
-      <w:proofErr w:type="spellStart"/>
-      <w:r>
-        <w:t>F_InDF</w:t>
-      </w:r>
-      <w:proofErr w:type="spellEnd"/>
-      <w:r>
-        <w:t xml:space="preserve"> that creates the main data</w:t>
+        <w:t xml:space="preserve">This file serves </w:t>
+      </w:r>
+      <w:r>
+        <w:t>one</w:t>
+      </w:r>
+      <w:r>
+        <w:t xml:space="preserve"> purpose, to store the function F_InDF that creates the main data</w:t>
       </w:r>
       <w:r>
         <w:t xml:space="preserve"> </w:t>
@@ -736,13 +712,8 @@
       <w:pPr>
         <w:pStyle w:val="Heading4"/>
       </w:pPr>
-      <w:proofErr w:type="spellStart"/>
-      <w:r>
-        <w:t>Inputz</w:t>
-      </w:r>
-      <w:proofErr w:type="spellEnd"/>
-      <w:r>
-        <w:t xml:space="preserve"> </w:t>
+      <w:r>
+        <w:t xml:space="preserve">Inputz </w:t>
       </w:r>
     </w:p>
     <w:p>
@@ -778,13 +749,8 @@
         </w:numPr>
       </w:pPr>
       <w:r>
-        <w:t xml:space="preserve">Some other functions that need to be in this file for the creation of other intermediate </w:t>
-      </w:r>
-      <w:proofErr w:type="spellStart"/>
-      <w:r>
-        <w:t>inputz</w:t>
-      </w:r>
-      <w:proofErr w:type="spellEnd"/>
+        <w:t>Some other functions that need to be in this file for the creation of other intermediate inputz</w:t>
+      </w:r>
     </w:p>
     <w:p>
       <w:pPr>
@@ -802,11 +768,9 @@
       <w:pPr>
         <w:pStyle w:val="Heading4"/>
       </w:pPr>
-      <w:proofErr w:type="spellStart"/>
       <w:r>
         <w:t>SCInputz</w:t>
       </w:r>
-      <w:proofErr w:type="spellEnd"/>
     </w:p>
     <w:p>
       <w:pPr>
@@ -817,6 +781,7 @@
         </w:numPr>
       </w:pPr>
       <w:r>
+        <w:lastRenderedPageBreak/>
         <w:t>This file contains fixed inputs for the model</w:t>
       </w:r>
     </w:p>
@@ -841,7 +806,6 @@
         </w:numPr>
       </w:pPr>
       <w:r>
-        <w:lastRenderedPageBreak/>
         <w:t>Iteration number</w:t>
       </w:r>
     </w:p>
@@ -893,21 +857,11 @@
       <w:pPr>
         <w:pStyle w:val="Heading4"/>
       </w:pPr>
-      <w:proofErr w:type="spellStart"/>
       <w:r>
         <w:t>MarginalGains_Baseline</w:t>
       </w:r>
-      <w:proofErr w:type="spellEnd"/>
-      <w:r>
-        <w:t xml:space="preserve">. </w:t>
-      </w:r>
-      <w:proofErr w:type="spellStart"/>
-      <w:r>
-        <w:t>Py</w:t>
-      </w:r>
-      <w:proofErr w:type="spellEnd"/>
-      <w:r>
-        <w:t xml:space="preserve"> contains the file that runs the analysis</w:t>
+      <w:r>
+        <w:t>. Py contains the file that runs the analysis</w:t>
       </w:r>
     </w:p>
     <w:p>
@@ -919,15 +873,7 @@
         </w:numPr>
       </w:pPr>
       <w:r>
-        <w:t xml:space="preserve">This file contains a function named </w:t>
-      </w:r>
-      <w:proofErr w:type="spellStart"/>
-      <w:r>
-        <w:t>scenario_function</w:t>
-      </w:r>
-      <w:proofErr w:type="spellEnd"/>
-      <w:r>
-        <w:t xml:space="preserve">. </w:t>
+        <w:t xml:space="preserve">This file contains a function named scenario_function. </w:t>
       </w:r>
     </w:p>
     <w:p>
@@ -939,7 +885,13 @@
         </w:numPr>
       </w:pPr>
       <w:r>
-        <w:t>In this function interventions and sampling strategies, and contamination scenario</w:t>
+        <w:t>In this function</w:t>
+      </w:r>
+      <w:r>
+        <w:t>, interventions,</w:t>
+      </w:r>
+      <w:r>
+        <w:t xml:space="preserve"> sampling strategies, and contamination scenario</w:t>
       </w:r>
       <w:r>
         <w:t>s</w:t>
@@ -957,21 +909,11 @@
         </w:numPr>
       </w:pPr>
       <w:r>
-        <w:t xml:space="preserve">To change the number of iterations that the model will run go to </w:t>
-      </w:r>
-      <w:proofErr w:type="gramStart"/>
-      <w:r>
-        <w:t>SCInputz.py, and</w:t>
-      </w:r>
-      <w:proofErr w:type="gramEnd"/>
-      <w:r>
-        <w:t xml:space="preserve"> change the parameter “</w:t>
-      </w:r>
-      <w:proofErr w:type="spellStart"/>
+        <w:t>To change the number of iterations that the model will run go to SCInputz.py, and change the parameter “</w:t>
+      </w:r>
       <w:r>
         <w:t>N_Iterations</w:t>
       </w:r>
-      <w:proofErr w:type="spellEnd"/>
       <w:r>
         <w:t xml:space="preserve">”. In a core i5, 32 Gb. ram computer 10,000 iterations will take approximately 1.4 hrs. per scenario. </w:t>
       </w:r>
@@ -1099,15 +1041,7 @@
         </w:numPr>
       </w:pPr>
       <w:r>
-        <w:t xml:space="preserve">The </w:t>
-      </w:r>
-      <w:proofErr w:type="gramStart"/>
-      <w:r>
-        <w:t>chunk  titled</w:t>
-      </w:r>
-      <w:proofErr w:type="gramEnd"/>
-      <w:r>
-        <w:t xml:space="preserve"> “</w:t>
+        <w:t>The chunk  titled “</w:t>
       </w:r>
       <w:r>
         <w:t>Effect of Individual Interventions</w:t>
@@ -1131,13 +1065,13 @@
         <w:t>Running the scenario Analysis</w:t>
       </w:r>
       <w:r>
-        <w:t>” runs the scenario analysis for the 147 combinations from the manuscript.  If you run th</w:t>
-      </w:r>
-      <w:r>
-        <w:t>ese</w:t>
-      </w:r>
-      <w:r>
-        <w:t xml:space="preserve"> one by one this will take days to run. </w:t>
+        <w:t xml:space="preserve">” runs the scenario analysis for the 147 combinations from the manuscript.  If you run </w:t>
+      </w:r>
+      <w:r>
+        <w:t>this one</w:t>
+      </w:r>
+      <w:r>
+        <w:t xml:space="preserve"> by one this will take days to run. </w:t>
       </w:r>
     </w:p>
     <w:p>
@@ -1213,15 +1147,7 @@
         </w:numPr>
       </w:pPr>
       <w:r>
-        <w:t xml:space="preserve">Simple code that creates the outputs of </w:t>
-      </w:r>
-      <w:proofErr w:type="gramStart"/>
-      <w:r>
-        <w:t>the  PRCC</w:t>
-      </w:r>
-      <w:proofErr w:type="gramEnd"/>
-      <w:r>
-        <w:t xml:space="preserve"> sensitivity analysis </w:t>
+        <w:t xml:space="preserve">Simple code that creates the outputs of the  PRCC sensitivity analysis </w:t>
       </w:r>
     </w:p>
     <w:p>
@@ -1229,13 +1155,8 @@
         <w:pStyle w:val="Heading4"/>
       </w:pPr>
       <w:r>
-        <w:t xml:space="preserve">Sensitivity </w:t>
-      </w:r>
-      <w:proofErr w:type="spellStart"/>
-      <w:r>
-        <w:t>Analysis.rmd</w:t>
-      </w:r>
-      <w:proofErr w:type="spellEnd"/>
+        <w:t>Sensitivity Analysis.rmd</w:t>
+      </w:r>
     </w:p>
     <w:p>
       <w:pPr>
@@ -1278,13 +1199,8 @@
         </w:numPr>
       </w:pPr>
       <w:r>
-        <w:t xml:space="preserve">Has a main function that creates the same outputs as the previous </w:t>
-      </w:r>
-      <w:proofErr w:type="gramStart"/>
-      <w:r>
-        <w:t>analysis</w:t>
-      </w:r>
-      <w:proofErr w:type="gramEnd"/>
+        <w:t>Has a main function that creates the same outputs as the previous analysis</w:t>
+      </w:r>
     </w:p>
     <w:p>
       <w:pPr>
@@ -1307,7 +1223,13 @@
         </w:numPr>
       </w:pPr>
       <w:r>
-        <w:t xml:space="preserve">Chunk creating the output that will be used to create plots. </w:t>
+        <w:t>Chunk creat</w:t>
+      </w:r>
+      <w:r>
+        <w:t>es</w:t>
+      </w:r>
+      <w:r>
+        <w:t xml:space="preserve"> the output that will be used to create plots. </w:t>
       </w:r>
     </w:p>
     <w:p>
@@ -1325,6 +1247,7 @@
         </w:rPr>
       </w:pPr>
       <w:r>
+        <w:lastRenderedPageBreak/>
         <w:br w:type="page"/>
       </w:r>
     </w:p>
@@ -1470,19 +1393,25 @@
         <w:t xml:space="preserve"> </w:t>
       </w:r>
       <w:r>
-        <w:t xml:space="preserve">up the iteration number we are running. </w:t>
-      </w:r>
-    </w:p>
-    <w:p>
-      <w:pPr>
-        <w:pStyle w:val="ListParagraph"/>
-        <w:numPr>
-          <w:ilvl w:val="0"/>
-          <w:numId w:val="9"/>
-        </w:numPr>
-      </w:pPr>
-      <w:r>
-        <w:t>Skip all the way to line 108 “</w:t>
+        <w:t xml:space="preserve">up </w:t>
+      </w:r>
+      <w:r>
+        <w:t>our iteration number</w:t>
+      </w:r>
+      <w:r>
+        <w:t xml:space="preserve">. </w:t>
+      </w:r>
+    </w:p>
+    <w:p>
+      <w:pPr>
+        <w:pStyle w:val="ListParagraph"/>
+        <w:numPr>
+          <w:ilvl w:val="0"/>
+          <w:numId w:val="9"/>
+        </w:numPr>
+      </w:pPr>
+      <w:r>
+        <w:t>Skip to line 108 “</w:t>
       </w:r>
       <w:r>
         <w:t>BEGINNING OF THE MODEL</w:t>
@@ -1536,15 +1465,7 @@
         </w:numPr>
       </w:pPr>
       <w:r>
-        <w:t>You will be tracking the “</w:t>
-      </w:r>
-      <w:proofErr w:type="spellStart"/>
-      <w:r>
-        <w:t>df</w:t>
-      </w:r>
-      <w:proofErr w:type="spellEnd"/>
-      <w:r>
-        <w:t>” data</w:t>
+        <w:t>You will be tracking the “df” data</w:t>
       </w:r>
       <w:r>
         <w:t xml:space="preserve"> </w:t>
@@ -1658,13 +1579,8 @@
         </w:numPr>
       </w:pPr>
       <w:r>
-        <w:t xml:space="preserve">Computes </w:t>
-      </w:r>
-      <w:proofErr w:type="spellStart"/>
-      <w:r>
-        <w:t>dieoff</w:t>
-      </w:r>
-      <w:proofErr w:type="spellEnd"/>
+        <w:t>Computes dieoff</w:t>
+      </w:r>
     </w:p>
     <w:p>
       <w:pPr>
@@ -1765,15 +1681,7 @@
         </w:numPr>
       </w:pPr>
       <w:r>
-        <w:t xml:space="preserve">Palletization: adds pallets to </w:t>
-      </w:r>
-      <w:proofErr w:type="spellStart"/>
-      <w:r>
-        <w:t>df</w:t>
-      </w:r>
-      <w:proofErr w:type="spellEnd"/>
-      <w:r>
-        <w:t xml:space="preserve"> based on weight per pallet</w:t>
+        <w:t>Palletization: adds pallets to df based on weight per pallet</w:t>
       </w:r>
     </w:p>
     <w:p>
@@ -1827,13 +1735,8 @@
         <w:t>s</w:t>
       </w:r>
       <w:r>
-        <w:t xml:space="preserve"> to simulate 4 processing lines in the </w:t>
-      </w:r>
-      <w:proofErr w:type="gramStart"/>
-      <w:r>
-        <w:t>system</w:t>
-      </w:r>
-      <w:proofErr w:type="gramEnd"/>
+        <w:t xml:space="preserve"> to simulate 4 processing lines in the system</w:t>
+      </w:r>
     </w:p>
     <w:p>
       <w:pPr>
@@ -1952,15 +1855,7 @@
         <w:t>s</w:t>
       </w:r>
       <w:r>
-        <w:t xml:space="preserve"> 100 </w:t>
-      </w:r>
-      <w:proofErr w:type="spellStart"/>
-      <w:r>
-        <w:t>lb</w:t>
-      </w:r>
-      <w:proofErr w:type="spellEnd"/>
-      <w:r>
-        <w:t>/min</w:t>
+        <w:t xml:space="preserve"> 100 lb/min</w:t>
       </w:r>
     </w:p>
     <w:p>
@@ -2027,15 +1922,7 @@
         <w:t>The p</w:t>
       </w:r>
       <w:r>
-        <w:t xml:space="preserve">roduct is packed into 5 </w:t>
-      </w:r>
-      <w:proofErr w:type="spellStart"/>
-      <w:r>
-        <w:t>lb</w:t>
-      </w:r>
-      <w:proofErr w:type="spellEnd"/>
-      <w:r>
-        <w:t xml:space="preserve"> packs</w:t>
+        <w:t>roduct is packed into 5 lb packs</w:t>
       </w:r>
     </w:p>
     <w:p>
@@ -2089,7 +1976,13 @@
         </w:numPr>
       </w:pPr>
       <w:r>
-        <w:t>Growth or die off during post</w:t>
+        <w:t xml:space="preserve">Growth or </w:t>
+      </w:r>
+      <w:r>
+        <w:t>die-off</w:t>
+      </w:r>
+      <w:r>
+        <w:t xml:space="preserve"> during post</w:t>
       </w:r>
       <w:r>
         <w:t>-</w:t>

</xml_diff>